<commit_message>
Updated the document for better readability and understanding.
</commit_message>
<xml_diff>
--- a/spring-rest-socialmediaapp/REST API - important points.docx
+++ b/spring-rest-socialmediaapp/REST API - important points.docx
@@ -43,6 +43,9 @@
     <w:p/>
     <w:p>
       <w:r>
+        <w:rPr>
+          <w:noProof/>
+        </w:rPr>
         <w:drawing>
           <wp:inline distT="0" distB="0" distL="0" distR="0" wp14:anchorId="0567A4C4" wp14:editId="52D1C7FA">
             <wp:extent cx="5731510" cy="3247390"/>
@@ -122,10 +125,7 @@
     </w:p>
     <w:p>
       <w:r>
-        <w:t xml:space="preserve">Proper </w:t>
-      </w:r>
-      <w:r>
-        <w:t xml:space="preserve">input data validation </w:t>
+        <w:t xml:space="preserve">Proper input data validation </w:t>
       </w:r>
       <w:r>
         <w:t>using @Valid annotation</w:t>
@@ -139,6 +139,9 @@
     </w:p>
     <w:p>
       <w:r>
+        <w:rPr>
+          <w:noProof/>
+        </w:rPr>
         <w:drawing>
           <wp:inline distT="0" distB="0" distL="0" distR="0" wp14:anchorId="550C7AD5" wp14:editId="4E37E421">
             <wp:extent cx="5731510" cy="3247390"/>
@@ -178,6 +181,9 @@
     </w:p>
     <w:p>
       <w:r>
+        <w:rPr>
+          <w:noProof/>
+        </w:rPr>
         <w:drawing>
           <wp:inline distT="0" distB="0" distL="0" distR="0" wp14:anchorId="66D12389" wp14:editId="71FFA91B">
             <wp:extent cx="5731510" cy="4457065"/>
@@ -271,6 +277,9 @@
     </w:p>
     <w:p>
       <w:r>
+        <w:rPr>
+          <w:noProof/>
+        </w:rPr>
         <w:drawing>
           <wp:inline distT="0" distB="0" distL="0" distR="0" wp14:anchorId="470BD1DD" wp14:editId="07960A56">
             <wp:extent cx="5731510" cy="3945890"/>
@@ -310,6 +319,9 @@
     </w:p>
     <w:p>
       <w:r>
+        <w:rPr>
+          <w:noProof/>
+        </w:rPr>
         <w:drawing>
           <wp:inline distT="0" distB="0" distL="0" distR="0" wp14:anchorId="430A96E3" wp14:editId="084B6899">
             <wp:extent cx="3810330" cy="3718882"/>
@@ -349,6 +361,9 @@
     </w:p>
     <w:p>
       <w:r>
+        <w:rPr>
+          <w:noProof/>
+        </w:rPr>
         <w:lastRenderedPageBreak/>
         <w:drawing>
           <wp:inline distT="0" distB="0" distL="0" distR="0" wp14:anchorId="6C48BF79" wp14:editId="3DE67F8A">
@@ -654,6 +669,7 @@
         <w:rPr>
           <w:b/>
           <w:bCs/>
+          <w:noProof/>
           <w:sz w:val="28"/>
           <w:szCs w:val="28"/>
         </w:rPr>
@@ -718,6 +734,7 @@
         <w:rPr>
           <w:b/>
           <w:bCs/>
+          <w:noProof/>
           <w:sz w:val="28"/>
           <w:szCs w:val="28"/>
         </w:rPr>
@@ -781,6 +798,7 @@
         <w:rPr>
           <w:b/>
           <w:bCs/>
+          <w:noProof/>
           <w:sz w:val="28"/>
           <w:szCs w:val="28"/>
         </w:rPr>
@@ -883,6 +901,7 @@
         <w:rPr>
           <w:b/>
           <w:bCs/>
+          <w:noProof/>
           <w:sz w:val="28"/>
           <w:szCs w:val="28"/>
         </w:rPr>
@@ -932,16 +951,36 @@
           <w:szCs w:val="28"/>
         </w:rPr>
       </w:pPr>
-      <w:r>
-        <w:rPr>
-          <w:b/>
-          <w:bCs/>
-          <w:sz w:val="28"/>
-          <w:szCs w:val="28"/>
-        </w:rPr>
-        <w:lastRenderedPageBreak/>
+    </w:p>
+    <w:p>
+      <w:pPr>
+        <w:rPr>
+          <w:b/>
+          <w:bCs/>
+          <w:sz w:val="28"/>
+          <w:szCs w:val="28"/>
+        </w:rPr>
+      </w:pPr>
+    </w:p>
+    <w:p>
+      <w:pPr>
+        <w:rPr>
+          <w:b/>
+          <w:bCs/>
+          <w:sz w:val="28"/>
+          <w:szCs w:val="28"/>
+        </w:rPr>
+      </w:pPr>
+      <w:r>
+        <w:rPr>
+          <w:b/>
+          <w:bCs/>
+          <w:noProof/>
+          <w:sz w:val="28"/>
+          <w:szCs w:val="28"/>
+        </w:rPr>
         <w:drawing>
-          <wp:inline distT="0" distB="0" distL="0" distR="0" wp14:anchorId="04519358" wp14:editId="65C1FC90">
+          <wp:inline distT="0" distB="0" distL="0" distR="0" wp14:anchorId="04519358" wp14:editId="1AF2CC1D">
             <wp:extent cx="5731510" cy="2771775"/>
             <wp:effectExtent l="0" t="0" r="2540" b="9525"/>
             <wp:docPr id="122459826" name="Picture 1"/>
@@ -976,6 +1015,995 @@
           </wp:inline>
         </w:drawing>
       </w:r>
+    </w:p>
+    <w:p>
+      <w:pPr>
+        <w:rPr>
+          <w:b/>
+          <w:bCs/>
+          <w:sz w:val="28"/>
+          <w:szCs w:val="28"/>
+        </w:rPr>
+      </w:pPr>
+      <w:r>
+        <w:rPr>
+          <w:b/>
+          <w:bCs/>
+          <w:sz w:val="28"/>
+          <w:szCs w:val="28"/>
+        </w:rPr>
+        <w:drawing>
+          <wp:inline distT="0" distB="0" distL="0" distR="0" wp14:anchorId="4678A15D" wp14:editId="1CD35024">
+            <wp:extent cx="5540220" cy="2164268"/>
+            <wp:effectExtent l="0" t="0" r="3810" b="7620"/>
+            <wp:docPr id="174574916" name="Picture 1"/>
+            <wp:cNvGraphicFramePr>
+              <a:graphicFrameLocks xmlns:a="http://schemas.openxmlformats.org/drawingml/2006/main" noChangeAspect="1"/>
+            </wp:cNvGraphicFramePr>
+            <a:graphic xmlns:a="http://schemas.openxmlformats.org/drawingml/2006/main">
+              <a:graphicData uri="http://schemas.openxmlformats.org/drawingml/2006/picture">
+                <pic:pic xmlns:pic="http://schemas.openxmlformats.org/drawingml/2006/picture">
+                  <pic:nvPicPr>
+                    <pic:cNvPr id="174574916" name=""/>
+                    <pic:cNvPicPr/>
+                  </pic:nvPicPr>
+                  <pic:blipFill>
+                    <a:blip r:embed="rId15"/>
+                    <a:stretch>
+                      <a:fillRect/>
+                    </a:stretch>
+                  </pic:blipFill>
+                  <pic:spPr>
+                    <a:xfrm>
+                      <a:off x="0" y="0"/>
+                      <a:ext cx="5540220" cy="2164268"/>
+                    </a:xfrm>
+                    <a:prstGeom prst="rect">
+                      <a:avLst/>
+                    </a:prstGeom>
+                  </pic:spPr>
+                </pic:pic>
+              </a:graphicData>
+            </a:graphic>
+          </wp:inline>
+        </w:drawing>
+      </w:r>
+    </w:p>
+    <w:p>
+      <w:pPr>
+        <w:rPr>
+          <w:b/>
+          <w:bCs/>
+          <w:sz w:val="28"/>
+          <w:szCs w:val="28"/>
+        </w:rPr>
+      </w:pPr>
+      <w:r>
+        <w:rPr>
+          <w:b/>
+          <w:bCs/>
+          <w:sz w:val="28"/>
+          <w:szCs w:val="28"/>
+        </w:rPr>
+        <w:lastRenderedPageBreak/>
+        <w:drawing>
+          <wp:inline distT="0" distB="0" distL="0" distR="0" wp14:anchorId="4458A6DC" wp14:editId="7ED62CAC">
+            <wp:extent cx="5731510" cy="4290695"/>
+            <wp:effectExtent l="0" t="0" r="2540" b="0"/>
+            <wp:docPr id="948646541" name="Picture 1"/>
+            <wp:cNvGraphicFramePr>
+              <a:graphicFrameLocks xmlns:a="http://schemas.openxmlformats.org/drawingml/2006/main" noChangeAspect="1"/>
+            </wp:cNvGraphicFramePr>
+            <a:graphic xmlns:a="http://schemas.openxmlformats.org/drawingml/2006/main">
+              <a:graphicData uri="http://schemas.openxmlformats.org/drawingml/2006/picture">
+                <pic:pic xmlns:pic="http://schemas.openxmlformats.org/drawingml/2006/picture">
+                  <pic:nvPicPr>
+                    <pic:cNvPr id="948646541" name=""/>
+                    <pic:cNvPicPr/>
+                  </pic:nvPicPr>
+                  <pic:blipFill>
+                    <a:blip r:embed="rId16"/>
+                    <a:stretch>
+                      <a:fillRect/>
+                    </a:stretch>
+                  </pic:blipFill>
+                  <pic:spPr>
+                    <a:xfrm>
+                      <a:off x="0" y="0"/>
+                      <a:ext cx="5731510" cy="4290695"/>
+                    </a:xfrm>
+                    <a:prstGeom prst="rect">
+                      <a:avLst/>
+                    </a:prstGeom>
+                  </pic:spPr>
+                </pic:pic>
+              </a:graphicData>
+            </a:graphic>
+          </wp:inline>
+        </w:drawing>
+      </w:r>
+    </w:p>
+    <w:p>
+      <w:pPr>
+        <w:rPr>
+          <w:b/>
+          <w:bCs/>
+          <w:sz w:val="28"/>
+          <w:szCs w:val="28"/>
+        </w:rPr>
+      </w:pPr>
+    </w:p>
+    <w:p>
+      <w:pPr>
+        <w:rPr>
+          <w:b/>
+          <w:bCs/>
+          <w:sz w:val="28"/>
+          <w:szCs w:val="28"/>
+        </w:rPr>
+      </w:pPr>
+    </w:p>
+    <w:p>
+      <w:pPr>
+        <w:rPr>
+          <w:b/>
+          <w:bCs/>
+          <w:sz w:val="28"/>
+          <w:szCs w:val="28"/>
+        </w:rPr>
+      </w:pPr>
+    </w:p>
+    <w:p>
+      <w:pPr>
+        <w:rPr>
+          <w:b/>
+          <w:bCs/>
+          <w:sz w:val="28"/>
+          <w:szCs w:val="28"/>
+        </w:rPr>
+      </w:pPr>
+    </w:p>
+    <w:p>
+      <w:pPr>
+        <w:rPr>
+          <w:b/>
+          <w:bCs/>
+          <w:sz w:val="28"/>
+          <w:szCs w:val="28"/>
+        </w:rPr>
+      </w:pPr>
+    </w:p>
+    <w:p>
+      <w:pPr>
+        <w:rPr>
+          <w:b/>
+          <w:bCs/>
+          <w:sz w:val="28"/>
+          <w:szCs w:val="28"/>
+        </w:rPr>
+      </w:pPr>
+    </w:p>
+    <w:p>
+      <w:pPr>
+        <w:rPr>
+          <w:b/>
+          <w:bCs/>
+          <w:sz w:val="28"/>
+          <w:szCs w:val="28"/>
+        </w:rPr>
+      </w:pPr>
+    </w:p>
+    <w:p>
+      <w:pPr>
+        <w:rPr>
+          <w:b/>
+          <w:bCs/>
+          <w:sz w:val="28"/>
+          <w:szCs w:val="28"/>
+        </w:rPr>
+      </w:pPr>
+    </w:p>
+    <w:p>
+      <w:pPr>
+        <w:rPr>
+          <w:b/>
+          <w:bCs/>
+          <w:sz w:val="28"/>
+          <w:szCs w:val="28"/>
+        </w:rPr>
+      </w:pPr>
+    </w:p>
+    <w:p>
+      <w:pPr>
+        <w:rPr>
+          <w:b/>
+          <w:bCs/>
+          <w:sz w:val="28"/>
+          <w:szCs w:val="28"/>
+        </w:rPr>
+      </w:pPr>
+    </w:p>
+    <w:p>
+      <w:pPr>
+        <w:rPr>
+          <w:b/>
+          <w:bCs/>
+          <w:sz w:val="28"/>
+          <w:szCs w:val="28"/>
+        </w:rPr>
+      </w:pPr>
+    </w:p>
+    <w:p>
+      <w:pPr>
+        <w:rPr>
+          <w:b/>
+          <w:bCs/>
+          <w:sz w:val="28"/>
+          <w:szCs w:val="28"/>
+        </w:rPr>
+      </w:pPr>
+    </w:p>
+    <w:p>
+      <w:pPr>
+        <w:rPr>
+          <w:b/>
+          <w:bCs/>
+          <w:sz w:val="28"/>
+          <w:szCs w:val="28"/>
+        </w:rPr>
+      </w:pPr>
+    </w:p>
+    <w:p>
+      <w:pPr>
+        <w:rPr>
+          <w:b/>
+          <w:bCs/>
+          <w:sz w:val="28"/>
+          <w:szCs w:val="28"/>
+        </w:rPr>
+      </w:pPr>
+      <w:r>
+        <w:rPr>
+          <w:b/>
+          <w:bCs/>
+          <w:sz w:val="28"/>
+          <w:szCs w:val="28"/>
+        </w:rPr>
+        <w:lastRenderedPageBreak/>
+        <w:drawing>
+          <wp:inline distT="0" distB="0" distL="0" distR="0" wp14:anchorId="13069FF4" wp14:editId="2DFA7101">
+            <wp:extent cx="5731510" cy="3006090"/>
+            <wp:effectExtent l="0" t="0" r="2540" b="3810"/>
+            <wp:docPr id="1611751544" name="Picture 1"/>
+            <wp:cNvGraphicFramePr>
+              <a:graphicFrameLocks xmlns:a="http://schemas.openxmlformats.org/drawingml/2006/main" noChangeAspect="1"/>
+            </wp:cNvGraphicFramePr>
+            <a:graphic xmlns:a="http://schemas.openxmlformats.org/drawingml/2006/main">
+              <a:graphicData uri="http://schemas.openxmlformats.org/drawingml/2006/picture">
+                <pic:pic xmlns:pic="http://schemas.openxmlformats.org/drawingml/2006/picture">
+                  <pic:nvPicPr>
+                    <pic:cNvPr id="1611751544" name=""/>
+                    <pic:cNvPicPr/>
+                  </pic:nvPicPr>
+                  <pic:blipFill>
+                    <a:blip r:embed="rId17"/>
+                    <a:stretch>
+                      <a:fillRect/>
+                    </a:stretch>
+                  </pic:blipFill>
+                  <pic:spPr>
+                    <a:xfrm>
+                      <a:off x="0" y="0"/>
+                      <a:ext cx="5731510" cy="3006090"/>
+                    </a:xfrm>
+                    <a:prstGeom prst="rect">
+                      <a:avLst/>
+                    </a:prstGeom>
+                  </pic:spPr>
+                </pic:pic>
+              </a:graphicData>
+            </a:graphic>
+          </wp:inline>
+        </w:drawing>
+      </w:r>
+    </w:p>
+    <w:p>
+      <w:pPr>
+        <w:rPr>
+          <w:b/>
+          <w:bCs/>
+          <w:sz w:val="28"/>
+          <w:szCs w:val="28"/>
+        </w:rPr>
+      </w:pPr>
+    </w:p>
+    <w:p>
+      <w:pPr>
+        <w:rPr>
+          <w:b/>
+          <w:bCs/>
+          <w:sz w:val="28"/>
+          <w:szCs w:val="28"/>
+        </w:rPr>
+      </w:pPr>
+      <w:r>
+        <w:rPr>
+          <w:b/>
+          <w:bCs/>
+          <w:sz w:val="28"/>
+          <w:szCs w:val="28"/>
+        </w:rPr>
+        <w:drawing>
+          <wp:inline distT="0" distB="0" distL="0" distR="0" wp14:anchorId="0DA01035" wp14:editId="7BFB29D9">
+            <wp:extent cx="5731510" cy="1875155"/>
+            <wp:effectExtent l="0" t="0" r="2540" b="0"/>
+            <wp:docPr id="1667422325" name="Picture 1"/>
+            <wp:cNvGraphicFramePr>
+              <a:graphicFrameLocks xmlns:a="http://schemas.openxmlformats.org/drawingml/2006/main" noChangeAspect="1"/>
+            </wp:cNvGraphicFramePr>
+            <a:graphic xmlns:a="http://schemas.openxmlformats.org/drawingml/2006/main">
+              <a:graphicData uri="http://schemas.openxmlformats.org/drawingml/2006/picture">
+                <pic:pic xmlns:pic="http://schemas.openxmlformats.org/drawingml/2006/picture">
+                  <pic:nvPicPr>
+                    <pic:cNvPr id="1667422325" name=""/>
+                    <pic:cNvPicPr/>
+                  </pic:nvPicPr>
+                  <pic:blipFill>
+                    <a:blip r:embed="rId18"/>
+                    <a:stretch>
+                      <a:fillRect/>
+                    </a:stretch>
+                  </pic:blipFill>
+                  <pic:spPr>
+                    <a:xfrm>
+                      <a:off x="0" y="0"/>
+                      <a:ext cx="5731510" cy="1875155"/>
+                    </a:xfrm>
+                    <a:prstGeom prst="rect">
+                      <a:avLst/>
+                    </a:prstGeom>
+                  </pic:spPr>
+                </pic:pic>
+              </a:graphicData>
+            </a:graphic>
+          </wp:inline>
+        </w:drawing>
+      </w:r>
+    </w:p>
+    <w:p>
+      <w:pPr>
+        <w:rPr>
+          <w:b/>
+          <w:bCs/>
+          <w:sz w:val="28"/>
+          <w:szCs w:val="28"/>
+        </w:rPr>
+      </w:pPr>
+    </w:p>
+    <w:p>
+      <w:pPr>
+        <w:rPr>
+          <w:b/>
+          <w:bCs/>
+          <w:sz w:val="28"/>
+          <w:szCs w:val="28"/>
+        </w:rPr>
+      </w:pPr>
+      <w:r>
+        <w:rPr>
+          <w:b/>
+          <w:bCs/>
+          <w:sz w:val="28"/>
+          <w:szCs w:val="28"/>
+        </w:rPr>
+        <w:lastRenderedPageBreak/>
+        <w:drawing>
+          <wp:inline distT="0" distB="0" distL="0" distR="0" wp14:anchorId="4E5C361B" wp14:editId="2DDCB1AE">
+            <wp:extent cx="5731510" cy="3710940"/>
+            <wp:effectExtent l="0" t="0" r="2540" b="3810"/>
+            <wp:docPr id="1907393635" name="Picture 1"/>
+            <wp:cNvGraphicFramePr>
+              <a:graphicFrameLocks xmlns:a="http://schemas.openxmlformats.org/drawingml/2006/main" noChangeAspect="1"/>
+            </wp:cNvGraphicFramePr>
+            <a:graphic xmlns:a="http://schemas.openxmlformats.org/drawingml/2006/main">
+              <a:graphicData uri="http://schemas.openxmlformats.org/drawingml/2006/picture">
+                <pic:pic xmlns:pic="http://schemas.openxmlformats.org/drawingml/2006/picture">
+                  <pic:nvPicPr>
+                    <pic:cNvPr id="1907393635" name=""/>
+                    <pic:cNvPicPr/>
+                  </pic:nvPicPr>
+                  <pic:blipFill>
+                    <a:blip r:embed="rId19"/>
+                    <a:stretch>
+                      <a:fillRect/>
+                    </a:stretch>
+                  </pic:blipFill>
+                  <pic:spPr>
+                    <a:xfrm>
+                      <a:off x="0" y="0"/>
+                      <a:ext cx="5731510" cy="3710940"/>
+                    </a:xfrm>
+                    <a:prstGeom prst="rect">
+                      <a:avLst/>
+                    </a:prstGeom>
+                  </pic:spPr>
+                </pic:pic>
+              </a:graphicData>
+            </a:graphic>
+          </wp:inline>
+        </w:drawing>
+      </w:r>
+    </w:p>
+    <w:p>
+      <w:pPr>
+        <w:rPr>
+          <w:b/>
+          <w:bCs/>
+          <w:sz w:val="28"/>
+          <w:szCs w:val="28"/>
+        </w:rPr>
+      </w:pPr>
+    </w:p>
+    <w:p>
+      <w:pPr>
+        <w:rPr>
+          <w:b/>
+          <w:bCs/>
+          <w:sz w:val="28"/>
+          <w:szCs w:val="28"/>
+        </w:rPr>
+      </w:pPr>
+    </w:p>
+    <w:p>
+      <w:pPr>
+        <w:rPr>
+          <w:b/>
+          <w:bCs/>
+          <w:sz w:val="28"/>
+          <w:szCs w:val="28"/>
+        </w:rPr>
+      </w:pPr>
+    </w:p>
+    <w:p>
+      <w:pPr>
+        <w:rPr>
+          <w:b/>
+          <w:bCs/>
+          <w:sz w:val="28"/>
+          <w:szCs w:val="28"/>
+        </w:rPr>
+      </w:pPr>
+    </w:p>
+    <w:p>
+      <w:pPr>
+        <w:rPr>
+          <w:b/>
+          <w:bCs/>
+          <w:sz w:val="28"/>
+          <w:szCs w:val="28"/>
+        </w:rPr>
+      </w:pPr>
+    </w:p>
+    <w:p>
+      <w:pPr>
+        <w:rPr>
+          <w:b/>
+          <w:bCs/>
+          <w:sz w:val="28"/>
+          <w:szCs w:val="28"/>
+        </w:rPr>
+      </w:pPr>
+    </w:p>
+    <w:p>
+      <w:pPr>
+        <w:rPr>
+          <w:b/>
+          <w:bCs/>
+          <w:sz w:val="28"/>
+          <w:szCs w:val="28"/>
+        </w:rPr>
+      </w:pPr>
+    </w:p>
+    <w:p>
+      <w:pPr>
+        <w:rPr>
+          <w:b/>
+          <w:bCs/>
+          <w:sz w:val="28"/>
+          <w:szCs w:val="28"/>
+        </w:rPr>
+      </w:pPr>
+    </w:p>
+    <w:p>
+      <w:pPr>
+        <w:rPr>
+          <w:b/>
+          <w:bCs/>
+          <w:sz w:val="28"/>
+          <w:szCs w:val="28"/>
+        </w:rPr>
+      </w:pPr>
+    </w:p>
+    <w:p>
+      <w:pPr>
+        <w:rPr>
+          <w:b/>
+          <w:bCs/>
+          <w:sz w:val="28"/>
+          <w:szCs w:val="28"/>
+        </w:rPr>
+      </w:pPr>
+    </w:p>
+    <w:p>
+      <w:pPr>
+        <w:rPr>
+          <w:b/>
+          <w:bCs/>
+          <w:sz w:val="28"/>
+          <w:szCs w:val="28"/>
+        </w:rPr>
+      </w:pPr>
+    </w:p>
+    <w:p>
+      <w:pPr>
+        <w:rPr>
+          <w:b/>
+          <w:bCs/>
+          <w:sz w:val="28"/>
+          <w:szCs w:val="28"/>
+        </w:rPr>
+      </w:pPr>
+    </w:p>
+    <w:p>
+      <w:pPr>
+        <w:rPr>
+          <w:b/>
+          <w:bCs/>
+          <w:sz w:val="28"/>
+          <w:szCs w:val="28"/>
+        </w:rPr>
+      </w:pPr>
+    </w:p>
+    <w:p>
+      <w:pPr>
+        <w:rPr>
+          <w:b/>
+          <w:bCs/>
+          <w:sz w:val="28"/>
+          <w:szCs w:val="28"/>
+        </w:rPr>
+      </w:pPr>
+    </w:p>
+    <w:p>
+      <w:pPr>
+        <w:rPr>
+          <w:b/>
+          <w:bCs/>
+          <w:sz w:val="28"/>
+          <w:szCs w:val="28"/>
+        </w:rPr>
+      </w:pPr>
+    </w:p>
+    <w:p>
+      <w:pPr>
+        <w:rPr>
+          <w:b/>
+          <w:bCs/>
+          <w:sz w:val="28"/>
+          <w:szCs w:val="28"/>
+        </w:rPr>
+      </w:pPr>
+      <w:r>
+        <w:rPr>
+          <w:b/>
+          <w:bCs/>
+          <w:sz w:val="28"/>
+          <w:szCs w:val="28"/>
+        </w:rPr>
+        <w:lastRenderedPageBreak/>
+        <w:drawing>
+          <wp:inline distT="0" distB="0" distL="0" distR="0" wp14:anchorId="0B694871" wp14:editId="5859A511">
+            <wp:extent cx="5731510" cy="2418715"/>
+            <wp:effectExtent l="0" t="0" r="2540" b="635"/>
+            <wp:docPr id="348526931" name="Picture 1"/>
+            <wp:cNvGraphicFramePr>
+              <a:graphicFrameLocks xmlns:a="http://schemas.openxmlformats.org/drawingml/2006/main" noChangeAspect="1"/>
+            </wp:cNvGraphicFramePr>
+            <a:graphic xmlns:a="http://schemas.openxmlformats.org/drawingml/2006/main">
+              <a:graphicData uri="http://schemas.openxmlformats.org/drawingml/2006/picture">
+                <pic:pic xmlns:pic="http://schemas.openxmlformats.org/drawingml/2006/picture">
+                  <pic:nvPicPr>
+                    <pic:cNvPr id="348526931" name=""/>
+                    <pic:cNvPicPr/>
+                  </pic:nvPicPr>
+                  <pic:blipFill>
+                    <a:blip r:embed="rId20"/>
+                    <a:stretch>
+                      <a:fillRect/>
+                    </a:stretch>
+                  </pic:blipFill>
+                  <pic:spPr>
+                    <a:xfrm>
+                      <a:off x="0" y="0"/>
+                      <a:ext cx="5731510" cy="2418715"/>
+                    </a:xfrm>
+                    <a:prstGeom prst="rect">
+                      <a:avLst/>
+                    </a:prstGeom>
+                  </pic:spPr>
+                </pic:pic>
+              </a:graphicData>
+            </a:graphic>
+          </wp:inline>
+        </w:drawing>
+      </w:r>
+    </w:p>
+    <w:p>
+      <w:pPr>
+        <w:rPr>
+          <w:b/>
+          <w:bCs/>
+          <w:sz w:val="28"/>
+          <w:szCs w:val="28"/>
+        </w:rPr>
+      </w:pPr>
+      <w:r>
+        <w:rPr>
+          <w:b/>
+          <w:bCs/>
+          <w:sz w:val="28"/>
+          <w:szCs w:val="28"/>
+        </w:rPr>
+        <w:drawing>
+          <wp:inline distT="0" distB="0" distL="0" distR="0" wp14:anchorId="1D0101D5" wp14:editId="6A44EAAC">
+            <wp:extent cx="5731510" cy="2691765"/>
+            <wp:effectExtent l="0" t="0" r="2540" b="0"/>
+            <wp:docPr id="728088390" name="Picture 1"/>
+            <wp:cNvGraphicFramePr>
+              <a:graphicFrameLocks xmlns:a="http://schemas.openxmlformats.org/drawingml/2006/main" noChangeAspect="1"/>
+            </wp:cNvGraphicFramePr>
+            <a:graphic xmlns:a="http://schemas.openxmlformats.org/drawingml/2006/main">
+              <a:graphicData uri="http://schemas.openxmlformats.org/drawingml/2006/picture">
+                <pic:pic xmlns:pic="http://schemas.openxmlformats.org/drawingml/2006/picture">
+                  <pic:nvPicPr>
+                    <pic:cNvPr id="728088390" name=""/>
+                    <pic:cNvPicPr/>
+                  </pic:nvPicPr>
+                  <pic:blipFill>
+                    <a:blip r:embed="rId21"/>
+                    <a:stretch>
+                      <a:fillRect/>
+                    </a:stretch>
+                  </pic:blipFill>
+                  <pic:spPr>
+                    <a:xfrm>
+                      <a:off x="0" y="0"/>
+                      <a:ext cx="5731510" cy="2691765"/>
+                    </a:xfrm>
+                    <a:prstGeom prst="rect">
+                      <a:avLst/>
+                    </a:prstGeom>
+                  </pic:spPr>
+                </pic:pic>
+              </a:graphicData>
+            </a:graphic>
+          </wp:inline>
+        </w:drawing>
+      </w:r>
+    </w:p>
+    <w:p>
+      <w:pPr>
+        <w:rPr>
+          <w:b/>
+          <w:bCs/>
+          <w:sz w:val="28"/>
+          <w:szCs w:val="28"/>
+        </w:rPr>
+      </w:pPr>
+      <w:r>
+        <w:rPr>
+          <w:b/>
+          <w:bCs/>
+          <w:sz w:val="28"/>
+          <w:szCs w:val="28"/>
+        </w:rPr>
+        <w:drawing>
+          <wp:inline distT="0" distB="0" distL="0" distR="0" wp14:anchorId="20E19652" wp14:editId="0E5E11CB">
+            <wp:extent cx="5731510" cy="2145030"/>
+            <wp:effectExtent l="0" t="0" r="2540" b="7620"/>
+            <wp:docPr id="1094538428" name="Picture 1"/>
+            <wp:cNvGraphicFramePr>
+              <a:graphicFrameLocks xmlns:a="http://schemas.openxmlformats.org/drawingml/2006/main" noChangeAspect="1"/>
+            </wp:cNvGraphicFramePr>
+            <a:graphic xmlns:a="http://schemas.openxmlformats.org/drawingml/2006/main">
+              <a:graphicData uri="http://schemas.openxmlformats.org/drawingml/2006/picture">
+                <pic:pic xmlns:pic="http://schemas.openxmlformats.org/drawingml/2006/picture">
+                  <pic:nvPicPr>
+                    <pic:cNvPr id="1094538428" name=""/>
+                    <pic:cNvPicPr/>
+                  </pic:nvPicPr>
+                  <pic:blipFill>
+                    <a:blip r:embed="rId22"/>
+                    <a:stretch>
+                      <a:fillRect/>
+                    </a:stretch>
+                  </pic:blipFill>
+                  <pic:spPr>
+                    <a:xfrm>
+                      <a:off x="0" y="0"/>
+                      <a:ext cx="5731510" cy="2145030"/>
+                    </a:xfrm>
+                    <a:prstGeom prst="rect">
+                      <a:avLst/>
+                    </a:prstGeom>
+                  </pic:spPr>
+                </pic:pic>
+              </a:graphicData>
+            </a:graphic>
+          </wp:inline>
+        </w:drawing>
+      </w:r>
+    </w:p>
+    <w:p>
+      <w:pPr>
+        <w:rPr>
+          <w:b/>
+          <w:bCs/>
+          <w:sz w:val="28"/>
+          <w:szCs w:val="28"/>
+        </w:rPr>
+      </w:pPr>
+    </w:p>
+    <w:p>
+      <w:pPr>
+        <w:rPr>
+          <w:b/>
+          <w:bCs/>
+          <w:sz w:val="28"/>
+          <w:szCs w:val="28"/>
+        </w:rPr>
+      </w:pPr>
+    </w:p>
+    <w:p>
+      <w:pPr>
+        <w:rPr>
+          <w:b/>
+          <w:bCs/>
+          <w:sz w:val="28"/>
+          <w:szCs w:val="28"/>
+        </w:rPr>
+      </w:pPr>
+    </w:p>
+    <w:p>
+      <w:pPr>
+        <w:rPr>
+          <w:b/>
+          <w:bCs/>
+          <w:sz w:val="28"/>
+          <w:szCs w:val="28"/>
+        </w:rPr>
+      </w:pPr>
+    </w:p>
+    <w:p>
+      <w:pPr>
+        <w:rPr>
+          <w:b/>
+          <w:bCs/>
+          <w:sz w:val="28"/>
+          <w:szCs w:val="28"/>
+        </w:rPr>
+      </w:pPr>
+      <w:r>
+        <w:rPr>
+          <w:b/>
+          <w:bCs/>
+          <w:sz w:val="28"/>
+          <w:szCs w:val="28"/>
+        </w:rPr>
+        <w:lastRenderedPageBreak/>
+        <w:drawing>
+          <wp:inline distT="0" distB="0" distL="0" distR="0" wp14:anchorId="144982B6" wp14:editId="5DD1B645">
+            <wp:extent cx="5731510" cy="2682240"/>
+            <wp:effectExtent l="0" t="0" r="2540" b="3810"/>
+            <wp:docPr id="2096929124" name="Picture 1"/>
+            <wp:cNvGraphicFramePr>
+              <a:graphicFrameLocks xmlns:a="http://schemas.openxmlformats.org/drawingml/2006/main" noChangeAspect="1"/>
+            </wp:cNvGraphicFramePr>
+            <a:graphic xmlns:a="http://schemas.openxmlformats.org/drawingml/2006/main">
+              <a:graphicData uri="http://schemas.openxmlformats.org/drawingml/2006/picture">
+                <pic:pic xmlns:pic="http://schemas.openxmlformats.org/drawingml/2006/picture">
+                  <pic:nvPicPr>
+                    <pic:cNvPr id="2096929124" name=""/>
+                    <pic:cNvPicPr/>
+                  </pic:nvPicPr>
+                  <pic:blipFill>
+                    <a:blip r:embed="rId23"/>
+                    <a:stretch>
+                      <a:fillRect/>
+                    </a:stretch>
+                  </pic:blipFill>
+                  <pic:spPr>
+                    <a:xfrm>
+                      <a:off x="0" y="0"/>
+                      <a:ext cx="5731510" cy="2682240"/>
+                    </a:xfrm>
+                    <a:prstGeom prst="rect">
+                      <a:avLst/>
+                    </a:prstGeom>
+                  </pic:spPr>
+                </pic:pic>
+              </a:graphicData>
+            </a:graphic>
+          </wp:inline>
+        </w:drawing>
+      </w:r>
+    </w:p>
+    <w:p>
+      <w:pPr>
+        <w:rPr>
+          <w:b/>
+          <w:bCs/>
+          <w:sz w:val="28"/>
+          <w:szCs w:val="28"/>
+        </w:rPr>
+      </w:pPr>
+      <w:r>
+        <w:rPr>
+          <w:b/>
+          <w:bCs/>
+          <w:sz w:val="28"/>
+          <w:szCs w:val="28"/>
+        </w:rPr>
+        <w:drawing>
+          <wp:inline distT="0" distB="0" distL="0" distR="0" wp14:anchorId="385A23B6" wp14:editId="2AD2BD93">
+            <wp:extent cx="5731510" cy="3325495"/>
+            <wp:effectExtent l="0" t="0" r="2540" b="8255"/>
+            <wp:docPr id="1103892585" name="Picture 1"/>
+            <wp:cNvGraphicFramePr>
+              <a:graphicFrameLocks xmlns:a="http://schemas.openxmlformats.org/drawingml/2006/main" noChangeAspect="1"/>
+            </wp:cNvGraphicFramePr>
+            <a:graphic xmlns:a="http://schemas.openxmlformats.org/drawingml/2006/main">
+              <a:graphicData uri="http://schemas.openxmlformats.org/drawingml/2006/picture">
+                <pic:pic xmlns:pic="http://schemas.openxmlformats.org/drawingml/2006/picture">
+                  <pic:nvPicPr>
+                    <pic:cNvPr id="1103892585" name=""/>
+                    <pic:cNvPicPr/>
+                  </pic:nvPicPr>
+                  <pic:blipFill>
+                    <a:blip r:embed="rId24"/>
+                    <a:stretch>
+                      <a:fillRect/>
+                    </a:stretch>
+                  </pic:blipFill>
+                  <pic:spPr>
+                    <a:xfrm>
+                      <a:off x="0" y="0"/>
+                      <a:ext cx="5731510" cy="3325495"/>
+                    </a:xfrm>
+                    <a:prstGeom prst="rect">
+                      <a:avLst/>
+                    </a:prstGeom>
+                  </pic:spPr>
+                </pic:pic>
+              </a:graphicData>
+            </a:graphic>
+          </wp:inline>
+        </w:drawing>
+      </w:r>
+    </w:p>
+    <w:p>
+      <w:pPr>
+        <w:rPr>
+          <w:b/>
+          <w:bCs/>
+          <w:sz w:val="28"/>
+          <w:szCs w:val="28"/>
+        </w:rPr>
+      </w:pPr>
+    </w:p>
+    <w:p>
+      <w:pPr>
+        <w:rPr>
+          <w:b/>
+          <w:bCs/>
+          <w:sz w:val="28"/>
+          <w:szCs w:val="28"/>
+        </w:rPr>
+      </w:pPr>
+      <w:r>
+        <w:rPr>
+          <w:b/>
+          <w:bCs/>
+          <w:sz w:val="28"/>
+          <w:szCs w:val="28"/>
+        </w:rPr>
+        <w:lastRenderedPageBreak/>
+        <w:drawing>
+          <wp:inline distT="0" distB="0" distL="0" distR="0" wp14:anchorId="0E69EAB9" wp14:editId="105E859D">
+            <wp:extent cx="4801016" cy="5966977"/>
+            <wp:effectExtent l="0" t="0" r="0" b="0"/>
+            <wp:docPr id="26378573" name="Picture 1"/>
+            <wp:cNvGraphicFramePr>
+              <a:graphicFrameLocks xmlns:a="http://schemas.openxmlformats.org/drawingml/2006/main" noChangeAspect="1"/>
+            </wp:cNvGraphicFramePr>
+            <a:graphic xmlns:a="http://schemas.openxmlformats.org/drawingml/2006/main">
+              <a:graphicData uri="http://schemas.openxmlformats.org/drawingml/2006/picture">
+                <pic:pic xmlns:pic="http://schemas.openxmlformats.org/drawingml/2006/picture">
+                  <pic:nvPicPr>
+                    <pic:cNvPr id="26378573" name=""/>
+                    <pic:cNvPicPr/>
+                  </pic:nvPicPr>
+                  <pic:blipFill>
+                    <a:blip r:embed="rId25"/>
+                    <a:stretch>
+                      <a:fillRect/>
+                    </a:stretch>
+                  </pic:blipFill>
+                  <pic:spPr>
+                    <a:xfrm>
+                      <a:off x="0" y="0"/>
+                      <a:ext cx="4801016" cy="5966977"/>
+                    </a:xfrm>
+                    <a:prstGeom prst="rect">
+                      <a:avLst/>
+                    </a:prstGeom>
+                  </pic:spPr>
+                </pic:pic>
+              </a:graphicData>
+            </a:graphic>
+          </wp:inline>
+        </w:drawing>
+      </w:r>
+    </w:p>
+    <w:p>
+      <w:pPr>
+        <w:rPr>
+          <w:b/>
+          <w:bCs/>
+          <w:sz w:val="28"/>
+          <w:szCs w:val="28"/>
+        </w:rPr>
+      </w:pPr>
+    </w:p>
+    <w:p>
+      <w:pPr>
+        <w:rPr>
+          <w:b/>
+          <w:bCs/>
+          <w:sz w:val="28"/>
+          <w:szCs w:val="28"/>
+        </w:rPr>
+      </w:pPr>
+    </w:p>
+    <w:p>
+      <w:pPr>
+        <w:rPr>
+          <w:b/>
+          <w:bCs/>
+          <w:sz w:val="28"/>
+          <w:szCs w:val="28"/>
+        </w:rPr>
+      </w:pPr>
+    </w:p>
+    <w:p>
+      <w:pPr>
+        <w:rPr>
+          <w:b/>
+          <w:bCs/>
+          <w:sz w:val="28"/>
+          <w:szCs w:val="28"/>
+        </w:rPr>
+      </w:pPr>
+    </w:p>
+    <w:p>
+      <w:pPr>
+        <w:rPr>
+          <w:b/>
+          <w:bCs/>
+          <w:sz w:val="28"/>
+          <w:szCs w:val="28"/>
+        </w:rPr>
+      </w:pPr>
     </w:p>
     <w:p>
       <w:pPr>

</xml_diff>